<commit_message>
add 2 extern docs
</commit_message>
<xml_diff>
--- a/Word/20151910042-刘鹏-MC实验01-编程平台实验.docx
+++ b/Word/20151910042-刘鹏-MC实验01-编程平台实验.docx
@@ -460,6 +460,9 @@
       </w:r>
     </w:p>
     <w:p>
+      <w:pPr>
+        <w:ind w:firstLineChars="200" w:firstLine="480"/>
+      </w:pPr>
       <w:r>
         <w:rPr>
           <w:rFonts w:hint="eastAsia"/>
@@ -495,16 +498,21 @@
           <w:numId w:val="13"/>
         </w:numPr>
         <w:ind w:firstLineChars="0"/>
-      </w:pPr>
-      <w:r>
-        <w:rPr>
-          <w:rFonts w:hint="eastAsia"/>
+        <w:rPr>
+          <w:sz w:val="24"/>
+        </w:rPr>
+      </w:pPr>
+      <w:r>
+        <w:rPr>
+          <w:rFonts w:hint="eastAsia"/>
+          <w:sz w:val="24"/>
         </w:rPr>
         <w:t>Sage</w:t>
       </w:r>
       <w:r>
         <w:rPr>
           <w:rFonts w:hint="eastAsia"/>
+          <w:sz w:val="24"/>
         </w:rPr>
         <w:t>数学软件的使用，网络在线使用或下载安装使用。</w:t>
       </w:r>
@@ -517,102 +525,126 @@
           <w:numId w:val="13"/>
         </w:numPr>
         <w:ind w:firstLineChars="0"/>
-      </w:pPr>
-      <w:proofErr w:type="gramStart"/>
+        <w:rPr>
+          <w:sz w:val="24"/>
+        </w:rPr>
+      </w:pPr>
       <w:r>
         <w:rPr>
           <w:rFonts w:ascii="隶书" w:eastAsia="隶书" w:hint="eastAsia"/>
+          <w:sz w:val="24"/>
         </w:rPr>
         <w:t>选做</w:t>
       </w:r>
       <w:r>
         <w:rPr>
-          <w:rFonts w:hint="eastAsia"/>
+          <w:rFonts w:ascii="隶书" w:eastAsia="隶书" w:hint="eastAsia"/>
+          <w:sz w:val="24"/>
+        </w:rPr>
+        <w:t xml:space="preserve"> </w:t>
+      </w:r>
+      <w:r>
+        <w:rPr>
+          <w:rFonts w:hint="eastAsia"/>
+          <w:sz w:val="24"/>
         </w:rPr>
         <w:t>读</w:t>
       </w:r>
-      <w:proofErr w:type="gramEnd"/>
-      <w:r>
-        <w:rPr>
-          <w:rFonts w:hint="eastAsia"/>
+      <w:r>
+        <w:rPr>
+          <w:rFonts w:hint="eastAsia"/>
+          <w:sz w:val="24"/>
         </w:rPr>
         <w:t>Java</w:t>
       </w:r>
       <w:r>
         <w:rPr>
           <w:rFonts w:hint="eastAsia"/>
+          <w:sz w:val="24"/>
         </w:rPr>
         <w:t>的</w:t>
       </w:r>
       <w:r>
         <w:rPr>
           <w:rFonts w:hint="eastAsia"/>
+          <w:sz w:val="24"/>
         </w:rPr>
         <w:t xml:space="preserve">BigInteger </w:t>
       </w:r>
       <w:r>
         <w:rPr>
           <w:rFonts w:hint="eastAsia"/>
+          <w:sz w:val="24"/>
         </w:rPr>
         <w:t>（</w:t>
       </w:r>
       <w:r>
         <w:rPr>
           <w:rFonts w:hint="eastAsia"/>
+          <w:sz w:val="24"/>
         </w:rPr>
         <w:t>java.math.BigInteger</w:t>
       </w:r>
       <w:r>
         <w:rPr>
           <w:rFonts w:hint="eastAsia"/>
+          <w:sz w:val="24"/>
         </w:rPr>
         <w:t>）和</w:t>
       </w:r>
       <w:r>
         <w:rPr>
           <w:rFonts w:hint="eastAsia"/>
+          <w:sz w:val="24"/>
         </w:rPr>
         <w:t>BigDecimal</w:t>
       </w:r>
       <w:r>
         <w:rPr>
           <w:rFonts w:hint="eastAsia"/>
+          <w:sz w:val="24"/>
         </w:rPr>
         <w:t>（</w:t>
       </w:r>
       <w:r>
         <w:rPr>
           <w:rFonts w:hint="eastAsia"/>
+          <w:sz w:val="24"/>
         </w:rPr>
         <w:t>java.math.BigDecimal</w:t>
       </w:r>
       <w:r>
         <w:rPr>
           <w:rFonts w:hint="eastAsia"/>
+          <w:sz w:val="24"/>
         </w:rPr>
         <w:t>）文档，分析两个类库的构成。自己构造例子熟悉</w:t>
       </w:r>
       <w:r>
         <w:rPr>
           <w:rFonts w:hint="eastAsia"/>
+          <w:sz w:val="24"/>
         </w:rPr>
         <w:t>BigInteger</w:t>
       </w:r>
       <w:r>
         <w:rPr>
           <w:rFonts w:hint="eastAsia"/>
+          <w:sz w:val="24"/>
         </w:rPr>
         <w:t>和</w:t>
       </w:r>
       <w:r>
         <w:rPr>
           <w:rFonts w:hint="eastAsia"/>
+          <w:sz w:val="24"/>
         </w:rPr>
         <w:t>BigDecimal</w:t>
       </w:r>
       <w:r>
         <w:rPr>
           <w:rFonts w:hint="eastAsia"/>
+          <w:sz w:val="24"/>
         </w:rPr>
         <w:t>中各个方法的使用</w:t>
       </w:r>
@@ -625,10 +657,14 @@
           <w:numId w:val="13"/>
         </w:numPr>
         <w:ind w:firstLineChars="0"/>
-      </w:pPr>
-      <w:r>
-        <w:rPr>
-          <w:rFonts w:hint="eastAsia"/>
+        <w:rPr>
+          <w:sz w:val="24"/>
+        </w:rPr>
+      </w:pPr>
+      <w:r>
+        <w:rPr>
+          <w:rFonts w:hint="eastAsia"/>
+          <w:sz w:val="24"/>
         </w:rPr>
         <w:t>在互联网查阅其它与密码学有关的编程资源，列出这些资源的网址，并予以简单介绍。</w:t>
       </w:r>
@@ -643,6 +679,8 @@
         </w:rPr>
         <w:t>实验平台</w:t>
       </w:r>
+      <w:bookmarkStart w:id="0" w:name="_GoBack"/>
+      <w:bookmarkEnd w:id="0"/>
     </w:p>
     <w:p>
       <w:pPr>
@@ -1160,6 +1198,7 @@
               <w:rPr>
                 <w:rFonts w:ascii="Consolas" w:hAnsi="Consolas"/>
               </w:rPr>
+              <w:lastRenderedPageBreak/>
               <w:t>8</w:t>
             </w:r>
           </w:p>
@@ -1174,7 +1213,6 @@
               <w:rPr>
                 <w:rFonts w:ascii="Consolas" w:hAnsi="Consolas"/>
               </w:rPr>
-              <w:lastRenderedPageBreak/>
               <w:t>9</w:t>
             </w:r>
           </w:p>
@@ -2495,6 +2533,7 @@
                 <w:sz w:val="20"/>
                 <w:szCs w:val="20"/>
               </w:rPr>
+              <w:lastRenderedPageBreak/>
               <w:t xml:space="preserve">        </w:t>
             </w:r>
             <w:proofErr w:type="spellStart"/>
@@ -2763,7 +2802,6 @@
                 <w:sz w:val="20"/>
                 <w:szCs w:val="20"/>
               </w:rPr>
-              <w:lastRenderedPageBreak/>
               <w:t xml:space="preserve">        inet6 fe80</w:t>
             </w:r>
             <w:r>
@@ -5532,7 +5570,7 @@
               <w:spacing w:line="280" w:lineRule="exact"/>
               <w:jc w:val="left"/>
               <w:rPr>
-                <w:rFonts w:ascii="宋体" w:hAnsi="宋体" w:cs="宋体" w:hint="eastAsia"/>
+                <w:rFonts w:ascii="宋体" w:hAnsi="宋体" w:cs="宋体"/>
               </w:rPr>
             </w:pPr>
             <w:r>
@@ -5742,8 +5780,6 @@
       <w:pPr>
         <w:pStyle w:val="af3"/>
       </w:pPr>
-      <w:bookmarkStart w:id="0" w:name="_GoBack"/>
-      <w:bookmarkEnd w:id="0"/>
       <w:r>
         <w:rPr>
           <w:noProof/>
@@ -13869,7 +13905,7 @@
 </file>
 
 <file path=customXml/itemProps1.xml><?xml version="1.0" encoding="utf-8"?>
-<ds:datastoreItem xmlns:ds="http://schemas.openxmlformats.org/officeDocument/2006/customXml" ds:itemID="{C21F0CDB-1B0E-4C87-8AD8-B2603FB1BEAD}">
+<ds:datastoreItem xmlns:ds="http://schemas.openxmlformats.org/officeDocument/2006/customXml" ds:itemID="{5202E443-350B-4E6C-88A2-C71BD82645FD}">
   <ds:schemaRefs>
     <ds:schemaRef ds:uri="http://schemas.openxmlformats.org/officeDocument/2006/bibliography"/>
   </ds:schemaRefs>

</xml_diff>